<commit_message>
Cody Walker Task 9
</commit_message>
<xml_diff>
--- a/Project/Evolution Draft.docx
+++ b/Project/Evolution Draft.docx
@@ -1,6 +1,6 @@
 
 <file path=word/document.xml><?xml version="1.0" encoding="utf-8"?>
-<w:document xmlns:wpc="http://schemas.microsoft.com/office/word/2010/wordprocessingCanvas" xmlns:cx="http://schemas.microsoft.com/office/drawing/2014/chartex" xmlns:cx1="http://schemas.microsoft.com/office/drawing/2015/9/8/chartex" xmlns:cx2="http://schemas.microsoft.com/office/drawing/2015/10/21/chartex" xmlns:cx3="http://schemas.microsoft.com/office/drawing/2016/5/9/chartex" xmlns:cx4="http://schemas.microsoft.com/office/drawing/2016/5/10/chartex" xmlns:cx5="http://schemas.microsoft.com/office/drawing/2016/5/11/chartex" xmlns:cx6="http://schemas.microsoft.com/office/drawing/2016/5/12/chartex" xmlns:cx7="http://schemas.microsoft.com/office/drawing/2016/5/13/chartex" xmlns:cx8="http://schemas.microsoft.com/office/drawing/2016/5/14/chartex" xmlns:mc="http://schemas.openxmlformats.org/markup-compatibility/2006" xmlns:aink="http://schemas.microsoft.com/office/drawing/2016/ink" xmlns:am3d="http://schemas.microsoft.com/office/drawing/2017/model3d" xmlns:o="urn:schemas-microsoft-com:office:office" xmlns:oel="http://schemas.microsoft.com/office/2019/extlst" xmlns:r="http://schemas.openxmlformats.org/officeDocument/2006/relationships" xmlns:m="http://schemas.openxmlformats.org/officeDocument/2006/math" xmlns:v="urn:schemas-microsoft-com:vml" xmlns:wp14="http://schemas.microsoft.com/office/word/2010/wordprocessingDrawing" xmlns:wp="http://schemas.openxmlformats.org/drawingml/2006/wordprocessingDrawing" xmlns:w10="urn:schemas-microsoft-com:office:word" xmlns:w="http://schemas.openxmlformats.org/wordprocessingml/2006/main" xmlns:w14="http://schemas.microsoft.com/office/word/2010/wordml" xmlns:w15="http://schemas.microsoft.com/office/word/2012/wordml" xmlns:w16cex="http://schemas.microsoft.com/office/word/2018/wordml/cex" xmlns:w16cid="http://schemas.microsoft.com/office/word/2016/wordml/cid" xmlns:w16="http://schemas.microsoft.com/office/word/2018/wordml" xmlns:w16sdtdh="http://schemas.microsoft.com/office/word/2020/wordml/sdtdatahash" xmlns:w16se="http://schemas.microsoft.com/office/word/2015/wordml/symex" xmlns:wpg="http://schemas.microsoft.com/office/word/2010/wordprocessingGroup" xmlns:wpi="http://schemas.microsoft.com/office/word/2010/wordprocessingInk" xmlns:wne="http://schemas.microsoft.com/office/word/2006/wordml" xmlns:wps="http://schemas.microsoft.com/office/word/2010/wordprocessingShape" mc:Ignorable="w14 w15 w16se w16cid w16 w16cex w16sdtdh wp14">
+<w:document xmlns:wpc="http://schemas.microsoft.com/office/word/2010/wordprocessingCanvas" xmlns:cx="http://schemas.microsoft.com/office/drawing/2014/chartex" xmlns:cx1="http://schemas.microsoft.com/office/drawing/2015/9/8/chartex" xmlns:cx2="http://schemas.microsoft.com/office/drawing/2015/10/21/chartex" xmlns:cx3="http://schemas.microsoft.com/office/drawing/2016/5/9/chartex" xmlns:cx4="http://schemas.microsoft.com/office/drawing/2016/5/10/chartex" xmlns:cx5="http://schemas.microsoft.com/office/drawing/2016/5/11/chartex" xmlns:cx6="http://schemas.microsoft.com/office/drawing/2016/5/12/chartex" xmlns:cx7="http://schemas.microsoft.com/office/drawing/2016/5/13/chartex" xmlns:cx8="http://schemas.microsoft.com/office/drawing/2016/5/14/chartex" xmlns:mc="http://schemas.openxmlformats.org/markup-compatibility/2006" xmlns:aink="http://schemas.microsoft.com/office/drawing/2016/ink" xmlns:am3d="http://schemas.microsoft.com/office/drawing/2017/model3d" xmlns:o="urn:schemas-microsoft-com:office:office" xmlns:oel="http://schemas.microsoft.com/office/2019/extlst" xmlns:r="http://schemas.openxmlformats.org/officeDocument/2006/relationships" xmlns:m="http://schemas.openxmlformats.org/officeDocument/2006/math" xmlns:v="urn:schemas-microsoft-com:vml" xmlns:wp14="http://schemas.microsoft.com/office/word/2010/wordprocessingDrawing" xmlns:wp="http://schemas.openxmlformats.org/drawingml/2006/wordprocessingDrawing" xmlns:w10="urn:schemas-microsoft-com:office:word" xmlns:w="http://schemas.openxmlformats.org/wordprocessingml/2006/main" xmlns:w14="http://schemas.microsoft.com/office/word/2010/wordml" xmlns:w15="http://schemas.microsoft.com/office/word/2012/wordml" xmlns:w16cex="http://schemas.microsoft.com/office/word/2018/wordml/cex" xmlns:w16cid="http://schemas.microsoft.com/office/word/2016/wordml/cid" xmlns:w16="http://schemas.microsoft.com/office/word/2018/wordml" xmlns:w16du="http://schemas.microsoft.com/office/word/2023/wordml/word16du" xmlns:w16sdtdh="http://schemas.microsoft.com/office/word/2020/wordml/sdtdatahash" xmlns:w16se="http://schemas.microsoft.com/office/word/2015/wordml/symex" xmlns:wpg="http://schemas.microsoft.com/office/word/2010/wordprocessingGroup" xmlns:wpi="http://schemas.microsoft.com/office/word/2010/wordprocessingInk" xmlns:wne="http://schemas.microsoft.com/office/word/2006/wordml" xmlns:wps="http://schemas.microsoft.com/office/word/2010/wordprocessingShape" mc:Ignorable="w14 w15 w16se w16cid w16 w16cex w16sdtdh wp14">
   <w:body>
     <w:p>
       <w:pPr>
@@ -1915,6 +1915,7 @@
           <w:rFonts w:ascii="Times New Roman" w:hAnsi="Times New Roman" w:cs="Times New Roman"/>
           <w:sz w:val="24"/>
           <w:szCs w:val="24"/>
+          <w:highlight w:val="yellow"/>
         </w:rPr>
         <w:t>The p-value of 0.1479 indicated tha</w:t>
       </w:r>
@@ -1923,8 +1924,17 @@
           <w:rFonts w:ascii="Times New Roman" w:hAnsi="Times New Roman" w:cs="Times New Roman"/>
           <w:sz w:val="24"/>
           <w:szCs w:val="24"/>
-        </w:rPr>
-        <w:t xml:space="preserve">t there was no statistically significant evidence, in other words the data collected could have occurred by chance. </w:t>
+          <w:highlight w:val="yellow"/>
+        </w:rPr>
+        <w:t>t there was no statistically significant evidence, in other words the data collected could have occurred by chance.</w:t>
+      </w:r>
+      <w:r>
+        <w:rPr>
+          <w:rFonts w:ascii="Times New Roman" w:hAnsi="Times New Roman" w:cs="Times New Roman"/>
+          <w:sz w:val="24"/>
+          <w:szCs w:val="24"/>
+        </w:rPr>
+        <w:t xml:space="preserve"> The p-value of 0.1479 indicated that there was not a statistically significant difference in weight between dead and surviving seedlings. </w:t>
       </w:r>
       <w:r>
         <w:rPr>
@@ -1990,7 +2000,16 @@
           <w:sz w:val="24"/>
           <w:szCs w:val="24"/>
         </w:rPr>
-        <w:t xml:space="preserve"> There was no correlation between the survival of Lotus seedlings and their weight, indicating that the weight of the seedling cannot </w:t>
+        <w:t xml:space="preserve"> There was no correlation between the survival of Lotus seedlings and their </w:t>
+      </w:r>
+      <w:r>
+        <w:rPr>
+          <w:rFonts w:ascii="Times New Roman" w:hAnsi="Times New Roman" w:cs="Times New Roman"/>
+          <w:sz w:val="24"/>
+          <w:szCs w:val="24"/>
+        </w:rPr>
+        <w:lastRenderedPageBreak/>
+        <w:t xml:space="preserve">weight, indicating that the weight of the seedling cannot </w:t>
       </w:r>
       <w:r>
         <w:rPr>
@@ -2025,7 +2044,6 @@
           <w:sz w:val="24"/>
           <w:szCs w:val="24"/>
         </w:rPr>
-        <w:lastRenderedPageBreak/>
         <w:t xml:space="preserve">There are more plots that would better fit this data, with the treatments that were used in the study. </w:t>
       </w:r>
       <w:r>
@@ -2034,15 +2052,7 @@
           <w:sz w:val="24"/>
           <w:szCs w:val="24"/>
         </w:rPr>
-        <w:t>There were many seedlings that were not included in the study since they did not survive the transplant. Another factor was that the lack of survivors in the parental treatment concluded the elimination of a replicate plot from each offspring treatment.</w:t>
-      </w:r>
-      <w:r>
-        <w:rPr>
-          <w:rFonts w:ascii="Times New Roman" w:hAnsi="Times New Roman" w:cs="Times New Roman"/>
-          <w:sz w:val="24"/>
-          <w:szCs w:val="24"/>
-        </w:rPr>
-        <w:t xml:space="preserve"> </w:t>
+        <w:t xml:space="preserve">There were many seedlings that were not included in the study since they did not survive the transplant. Another factor was that the lack of survivors in the parental treatment concluded the elimination of a replicate plot from each offspring treatment. </w:t>
       </w:r>
       <w:r>
         <w:rPr>
@@ -2356,7 +2366,6 @@
           <w:sz w:val="24"/>
           <w:szCs w:val="24"/>
         </w:rPr>
-        <w:lastRenderedPageBreak/>
         <w:t>Literature-Cited</w:t>
       </w:r>
     </w:p>
@@ -2833,6 +2842,7 @@
   <w:style w:type="character" w:default="1" w:styleId="DefaultParagraphFont">
     <w:name w:val="Default Paragraph Font"/>
     <w:uiPriority w:val="1"/>
+    <w:semiHidden/>
     <w:unhideWhenUsed/>
   </w:style>
   <w:style w:type="table" w:default="1" w:styleId="TableNormal">

</xml_diff>